<commit_message>
SK - Powerpoint images update
</commit_message>
<xml_diff>
--- a/PROJECT_FILES/website/dynamicWebsiteDesign_v1.docx
+++ b/PROJECT_FILES/website/dynamicWebsiteDesign_v1.docx
@@ -10,7 +10,323 @@
         <mc:AlternateContent>
           <mc:Choice Requires="wpg">
             <w:drawing>
-              <wp:anchor distT="0" distB="0" distL="114300" distR="114300" simplePos="0" relativeHeight="251672576" behindDoc="0" locked="0" layoutInCell="1" allowOverlap="1" wp14:anchorId="611A8E4A" wp14:editId="576CCA01">
+              <wp:anchor distT="0" distB="0" distL="114300" distR="114300" simplePos="0" relativeHeight="251664384" behindDoc="0" locked="0" layoutInCell="1" allowOverlap="1" wp14:anchorId="4650AED1" wp14:editId="11CC1F1C">
+                <wp:simplePos x="0" y="0"/>
+                <wp:positionH relativeFrom="margin">
+                  <wp:align>left</wp:align>
+                </wp:positionH>
+                <wp:positionV relativeFrom="paragraph">
+                  <wp:posOffset>19050</wp:posOffset>
+                </wp:positionV>
+                <wp:extent cx="2495550" cy="2846070"/>
+                <wp:effectExtent l="19050" t="19050" r="19050" b="0"/>
+                <wp:wrapNone/>
+                <wp:docPr id="6" name="Group 6"/>
+                <wp:cNvGraphicFramePr/>
+                <a:graphic xmlns:a="http://schemas.openxmlformats.org/drawingml/2006/main">
+                  <a:graphicData uri="http://schemas.microsoft.com/office/word/2010/wordprocessingGroup">
+                    <wpg:wgp>
+                      <wpg:cNvGrpSpPr/>
+                      <wpg:grpSpPr>
+                        <a:xfrm>
+                          <a:off x="0" y="0"/>
+                          <a:ext cx="2495550" cy="2846070"/>
+                          <a:chOff x="0" y="0"/>
+                          <a:chExt cx="2495550" cy="2846070"/>
+                        </a:xfrm>
+                      </wpg:grpSpPr>
+                      <wpg:grpSp>
+                        <wpg:cNvPr id="5" name="Group 5"/>
+                        <wpg:cNvGrpSpPr/>
+                        <wpg:grpSpPr>
+                          <a:xfrm>
+                            <a:off x="0" y="0"/>
+                            <a:ext cx="2495550" cy="2286000"/>
+                            <a:chOff x="0" y="0"/>
+                            <a:chExt cx="2486025" cy="2343150"/>
+                          </a:xfrm>
+                        </wpg:grpSpPr>
+                        <wps:wsp>
+                          <wps:cNvPr id="1" name="Rectangle: Rounded Corners 1"/>
+                          <wps:cNvSpPr/>
+                          <wps:spPr>
+                            <a:xfrm>
+                              <a:off x="0" y="0"/>
+                              <a:ext cx="2486025" cy="2343150"/>
+                            </a:xfrm>
+                            <a:prstGeom prst="roundRect">
+                              <a:avLst>
+                                <a:gd name="adj" fmla="val 4065"/>
+                              </a:avLst>
+                            </a:prstGeom>
+                            <a:solidFill>
+                              <a:schemeClr val="accent6">
+                                <a:lumMod val="40000"/>
+                                <a:lumOff val="60000"/>
+                              </a:schemeClr>
+                            </a:solidFill>
+                            <a:ln w="28575"/>
+                          </wps:spPr>
+                          <wps:style>
+                            <a:lnRef idx="2">
+                              <a:schemeClr val="accent1">
+                                <a:shade val="50000"/>
+                              </a:schemeClr>
+                            </a:lnRef>
+                            <a:fillRef idx="1">
+                              <a:schemeClr val="accent1"/>
+                            </a:fillRef>
+                            <a:effectRef idx="0">
+                              <a:schemeClr val="accent1"/>
+                            </a:effectRef>
+                            <a:fontRef idx="minor">
+                              <a:schemeClr val="lt1"/>
+                            </a:fontRef>
+                          </wps:style>
+                          <wps:bodyPr rot="0" spcFirstLastPara="0" vertOverflow="overflow" horzOverflow="overflow" vert="horz" wrap="square" lIns="91440" tIns="45720" rIns="91440" bIns="45720" numCol="1" spcCol="0" rtlCol="0" fromWordArt="0" anchor="ctr" anchorCtr="0" forceAA="0" compatLnSpc="1">
+                            <a:prstTxWarp prst="textNoShape">
+                              <a:avLst/>
+                            </a:prstTxWarp>
+                            <a:noAutofit/>
+                          </wps:bodyPr>
+                        </wps:wsp>
+                        <wps:wsp>
+                          <wps:cNvPr id="2" name="Rectangle: Rounded Corners 2"/>
+                          <wps:cNvSpPr/>
+                          <wps:spPr>
+                            <a:xfrm>
+                              <a:off x="0" y="0"/>
+                              <a:ext cx="2486025" cy="447675"/>
+                            </a:xfrm>
+                            <a:prstGeom prst="roundRect">
+                              <a:avLst/>
+                            </a:prstGeom>
+                            <a:ln w="28575"/>
+                          </wps:spPr>
+                          <wps:style>
+                            <a:lnRef idx="2">
+                              <a:schemeClr val="accent1">
+                                <a:shade val="50000"/>
+                              </a:schemeClr>
+                            </a:lnRef>
+                            <a:fillRef idx="1">
+                              <a:schemeClr val="accent1"/>
+                            </a:fillRef>
+                            <a:effectRef idx="0">
+                              <a:schemeClr val="accent1"/>
+                            </a:effectRef>
+                            <a:fontRef idx="minor">
+                              <a:schemeClr val="lt1"/>
+                            </a:fontRef>
+                          </wps:style>
+                          <wps:bodyPr rot="0" spcFirstLastPara="0" vertOverflow="overflow" horzOverflow="overflow" vert="horz" wrap="square" lIns="91440" tIns="45720" rIns="91440" bIns="45720" numCol="1" spcCol="0" rtlCol="0" fromWordArt="0" anchor="ctr" anchorCtr="0" forceAA="0" compatLnSpc="1">
+                            <a:prstTxWarp prst="textNoShape">
+                              <a:avLst/>
+                            </a:prstTxWarp>
+                            <a:noAutofit/>
+                          </wps:bodyPr>
+                        </wps:wsp>
+                        <wps:wsp>
+                          <wps:cNvPr id="3" name="Rectangle: Rounded Corners 3"/>
+                          <wps:cNvSpPr/>
+                          <wps:spPr>
+                            <a:xfrm>
+                              <a:off x="190500" y="66675"/>
+                              <a:ext cx="438150" cy="323850"/>
+                            </a:xfrm>
+                            <a:prstGeom prst="roundRect">
+                              <a:avLst/>
+                            </a:prstGeom>
+                            <a:solidFill>
+                              <a:schemeClr val="accent2">
+                                <a:lumMod val="75000"/>
+                              </a:schemeClr>
+                            </a:solidFill>
+                            <a:ln w="28575"/>
+                          </wps:spPr>
+                          <wps:style>
+                            <a:lnRef idx="2">
+                              <a:schemeClr val="accent1">
+                                <a:shade val="50000"/>
+                              </a:schemeClr>
+                            </a:lnRef>
+                            <a:fillRef idx="1">
+                              <a:schemeClr val="accent1"/>
+                            </a:fillRef>
+                            <a:effectRef idx="0">
+                              <a:schemeClr val="accent1"/>
+                            </a:effectRef>
+                            <a:fontRef idx="minor">
+                              <a:schemeClr val="lt1"/>
+                            </a:fontRef>
+                          </wps:style>
+                          <wps:bodyPr rot="0" spcFirstLastPara="0" vertOverflow="overflow" horzOverflow="overflow" vert="horz" wrap="square" lIns="91440" tIns="45720" rIns="91440" bIns="45720" numCol="1" spcCol="0" rtlCol="0" fromWordArt="0" anchor="ctr" anchorCtr="0" forceAA="0" compatLnSpc="1">
+                            <a:prstTxWarp prst="textNoShape">
+                              <a:avLst/>
+                            </a:prstTxWarp>
+                            <a:noAutofit/>
+                          </wps:bodyPr>
+                        </wps:wsp>
+                        <wps:wsp>
+                          <wps:cNvPr id="4" name="Rectangle: Rounded Corners 4"/>
+                          <wps:cNvSpPr/>
+                          <wps:spPr>
+                            <a:xfrm>
+                              <a:off x="790575" y="190500"/>
+                              <a:ext cx="1428750" cy="152400"/>
+                            </a:xfrm>
+                            <a:prstGeom prst="roundRect">
+                              <a:avLst/>
+                            </a:prstGeom>
+                            <a:solidFill>
+                              <a:schemeClr val="accent1">
+                                <a:lumMod val="50000"/>
+                              </a:schemeClr>
+                            </a:solidFill>
+                            <a:ln w="28575"/>
+                          </wps:spPr>
+                          <wps:style>
+                            <a:lnRef idx="2">
+                              <a:schemeClr val="accent1">
+                                <a:shade val="50000"/>
+                              </a:schemeClr>
+                            </a:lnRef>
+                            <a:fillRef idx="1">
+                              <a:schemeClr val="accent1"/>
+                            </a:fillRef>
+                            <a:effectRef idx="0">
+                              <a:schemeClr val="accent1"/>
+                            </a:effectRef>
+                            <a:fontRef idx="minor">
+                              <a:schemeClr val="lt1"/>
+                            </a:fontRef>
+                          </wps:style>
+                          <wps:bodyPr rot="0" spcFirstLastPara="0" vertOverflow="overflow" horzOverflow="overflow" vert="horz" wrap="square" lIns="91440" tIns="45720" rIns="91440" bIns="45720" numCol="1" spcCol="0" rtlCol="0" fromWordArt="0" anchor="ctr" anchorCtr="0" forceAA="0" compatLnSpc="1">
+                            <a:prstTxWarp prst="textNoShape">
+                              <a:avLst/>
+                            </a:prstTxWarp>
+                            <a:noAutofit/>
+                          </wps:bodyPr>
+                        </wps:wsp>
+                      </wpg:grpSp>
+                      <wps:wsp>
+                        <wps:cNvPr id="217" name="Text Box 2"/>
+                        <wps:cNvSpPr txBox="1">
+                          <a:spLocks noChangeArrowheads="1"/>
+                        </wps:cNvSpPr>
+                        <wps:spPr bwMode="auto">
+                          <a:xfrm>
+                            <a:off x="66675" y="2400300"/>
+                            <a:ext cx="2333625" cy="445770"/>
+                          </a:xfrm>
+                          <a:prstGeom prst="rect">
+                            <a:avLst/>
+                          </a:prstGeom>
+                          <a:solidFill>
+                            <a:srgbClr val="FFFFFF"/>
+                          </a:solidFill>
+                          <a:ln w="9525">
+                            <a:noFill/>
+                            <a:miter lim="800000"/>
+                            <a:headEnd/>
+                            <a:tailEnd/>
+                          </a:ln>
+                        </wps:spPr>
+                        <wps:txbx>
+                          <w:txbxContent>
+                            <w:p>
+                              <w:pPr>
+                                <w:jc w:val="center"/>
+                                <w:rPr>
+                                  <w:rFonts w:ascii="Aharoni" w:hAnsi="Aharoni" w:cs="Aharoni"/>
+                                  <w:color w:val="3B3838" w:themeColor="background2" w:themeShade="40"/>
+                                  <w:sz w:val="36"/>
+                                  <w:szCs w:val="36"/>
+                                </w:rPr>
+                              </w:pPr>
+                              <w:r>
+                                <w:rPr>
+                                  <w:rFonts w:ascii="Aharoni" w:hAnsi="Aharoni" w:cs="Aharoni" w:hint="cs"/>
+                                  <w:color w:val="3B3838" w:themeColor="background2" w:themeShade="40"/>
+                                  <w:sz w:val="36"/>
+                                  <w:szCs w:val="36"/>
+                                </w:rPr>
+                                <w:t>Home Page</w:t>
+                              </w:r>
+                            </w:p>
+                          </w:txbxContent>
+                        </wps:txbx>
+                        <wps:bodyPr rot="0" vert="horz" wrap="square" lIns="91440" tIns="45720" rIns="91440" bIns="45720" anchor="t" anchorCtr="0">
+                          <a:spAutoFit/>
+                        </wps:bodyPr>
+                      </wps:wsp>
+                    </wpg:wgp>
+                  </a:graphicData>
+                </a:graphic>
+              </wp:anchor>
+            </w:drawing>
+          </mc:Choice>
+          <mc:Fallback>
+            <w:pict>
+              <v:group w14:anchorId="4650AED1" id="Group 6" o:spid="_x0000_s1026" style="position:absolute;margin-left:0;margin-top:1.5pt;width:196.5pt;height:224.1pt;z-index:251664384;mso-position-horizontal:left;mso-position-horizontal-relative:margin" coordsize="24955,28460" o:gfxdata="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">
+                <v:group id="Group 5" o:spid="_x0000_s1027" style="position:absolute;width:24955;height:22860" coordsize="24860,23431" o:gfxdata="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">
+                  <v:roundrect id="Rectangle: Rounded Corners 1" o:spid="_x0000_s1028" style="position:absolute;width:24860;height:23431;visibility:visible;mso-wrap-style:square;v-text-anchor:middle" arcsize="2664f" o:gfxdata="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" fillcolor="#c5e0b3 [1305]" strokecolor="#1f3763 [1604]" strokeweight="2.25pt">
+                    <v:stroke joinstyle="miter"/>
+                  </v:roundrect>
+                  <v:roundrect id="Rectangle: Rounded Corners 2" o:spid="_x0000_s1029" style="position:absolute;width:24860;height:4476;visibility:visible;mso-wrap-style:square;v-text-anchor:middle" arcsize="10923f" o:gfxdata="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" fillcolor="#4472c4 [3204]" strokecolor="#1f3763 [1604]" strokeweight="2.25pt">
+                    <v:stroke joinstyle="miter"/>
+                  </v:roundrect>
+                  <v:roundrect id="Rectangle: Rounded Corners 3" o:spid="_x0000_s1030" style="position:absolute;left:1905;top:666;width:4381;height:3239;visibility:visible;mso-wrap-style:square;v-text-anchor:middle" arcsize="10923f" o:gfxdata="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" fillcolor="#c45911 [2405]" strokecolor="#1f3763 [1604]" strokeweight="2.25pt">
+                    <v:stroke joinstyle="miter"/>
+                  </v:roundrect>
+                  <v:roundrect id="Rectangle: Rounded Corners 4" o:spid="_x0000_s1031" style="position:absolute;left:7905;top:1905;width:14288;height:1524;visibility:visible;mso-wrap-style:square;v-text-anchor:middle" arcsize="10923f" o:gfxdata="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" fillcolor="#1f3763 [1604]" strokecolor="#1f3763 [1604]" strokeweight="2.25pt">
+                    <v:stroke joinstyle="miter"/>
+                  </v:roundrect>
+                </v:group>
+                <v:shapetype id="_x0000_t202" coordsize="21600,21600" o:spt="202" path="m,l,21600r21600,l21600,xe">
+                  <v:stroke joinstyle="miter"/>
+                  <v:path gradientshapeok="t" o:connecttype="rect"/>
+                </v:shapetype>
+                <v:shape id="Text Box 2" o:spid="_x0000_s1032" type="#_x0000_t202" style="position:absolute;left:666;top:24003;width:23337;height:4457;visibility:visible;mso-wrap-style:square;v-text-anchor:top" o:gfxdata="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" stroked="f">
+                  <v:textbox style="mso-fit-shape-to-text:t">
+                    <w:txbxContent>
+                      <w:p>
+                        <w:pPr>
+                          <w:jc w:val="center"/>
+                          <w:rPr>
+                            <w:rFonts w:ascii="Aharoni" w:hAnsi="Aharoni" w:cs="Aharoni"/>
+                            <w:color w:val="3B3838" w:themeColor="background2" w:themeShade="40"/>
+                            <w:sz w:val="36"/>
+                            <w:szCs w:val="36"/>
+                          </w:rPr>
+                        </w:pPr>
+                        <w:r>
+                          <w:rPr>
+                            <w:rFonts w:ascii="Aharoni" w:hAnsi="Aharoni" w:cs="Aharoni" w:hint="cs"/>
+                            <w:color w:val="3B3838" w:themeColor="background2" w:themeShade="40"/>
+                            <w:sz w:val="36"/>
+                            <w:szCs w:val="36"/>
+                          </w:rPr>
+                          <w:t>Home Page</w:t>
+                        </w:r>
+                      </w:p>
+                    </w:txbxContent>
+                  </v:textbox>
+                </v:shape>
+                <w10:wrap anchorx="margin"/>
+              </v:group>
+            </w:pict>
+          </mc:Fallback>
+        </mc:AlternateContent>
+      </w:r>
+      <w:r>
+        <w:rPr>
+          <w:noProof/>
+        </w:rPr>
+        <mc:AlternateContent>
+          <mc:Choice Requires="wpg">
+            <w:drawing>
+              <wp:anchor distT="0" distB="0" distL="114300" distR="114300" simplePos="0" relativeHeight="251672576" behindDoc="0" locked="0" layoutInCell="1" allowOverlap="1" wp14:anchorId="611A8E4A" wp14:editId="5EAAC9D8">
                 <wp:simplePos x="0" y="0"/>
                 <wp:positionH relativeFrom="margin">
                   <wp:align>center</wp:align>
@@ -238,7 +554,7 @@
                               <w:pPr>
                                 <w:jc w:val="center"/>
                                 <w:rPr>
-                                  <w:rFonts w:ascii="Aharoni" w:hAnsi="Aharoni" w:cs="Aharoni" w:hint="cs"/>
+                                  <w:rFonts w:ascii="Aharoni" w:hAnsi="Aharoni" w:cs="Aharoni"/>
                                   <w:color w:val="3B3838" w:themeColor="background2" w:themeShade="40"/>
                                   <w:sz w:val="36"/>
                                   <w:szCs w:val="36"/>
@@ -268,33 +584,29 @@
           </mc:Choice>
           <mc:Fallback>
             <w:pict>
-              <v:group w14:anchorId="611A8E4A" id="Group 29" o:spid="_x0000_s1026" style="position:absolute;margin-left:0;margin-top:242.25pt;width:196.5pt;height:224.1pt;z-index:251672576;mso-position-horizontal:center;mso-position-horizontal-relative:margin" coordsize="24955,28460" o:gfxdata="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">
-                <v:group id="Group 30" o:spid="_x0000_s1027" style="position:absolute;width:24955;height:22860" coordsize="24860,23431" o:gfxdata="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">
-                  <v:roundrect id="Rectangle: Rounded Corners 31" o:spid="_x0000_s1028" style="position:absolute;width:24860;height:23431;visibility:visible;mso-wrap-style:square;v-text-anchor:middle" arcsize="2664f" o:gfxdata="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" fillcolor="#c5e0b3 [1305]" strokecolor="#1f3763 [1604]" strokeweight="2.25pt">
+              <v:group w14:anchorId="611A8E4A" id="Group 29" o:spid="_x0000_s1033" style="position:absolute;margin-left:0;margin-top:242.25pt;width:196.5pt;height:224.1pt;z-index:251672576;mso-position-horizontal:center;mso-position-horizontal-relative:margin" coordsize="24955,28460" o:gfxdata="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">
+                <v:group id="Group 30" o:spid="_x0000_s1034" style="position:absolute;width:24955;height:22860" coordsize="24860,23431" o:gfxdata="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">
+                  <v:roundrect id="Rectangle: Rounded Corners 31" o:spid="_x0000_s1035" style="position:absolute;width:24860;height:23431;visibility:visible;mso-wrap-style:square;v-text-anchor:middle" arcsize="2664f" o:gfxdata="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" fillcolor="#c5e0b3 [1305]" strokecolor="#1f3763 [1604]" strokeweight="2.25pt">
                     <v:stroke joinstyle="miter"/>
                   </v:roundrect>
-                  <v:roundrect id="Rectangle: Rounded Corners 32" o:spid="_x0000_s1029" style="position:absolute;width:24860;height:4476;visibility:visible;mso-wrap-style:square;v-text-anchor:middle" arcsize="10923f" o:gfxdata="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" fillcolor="#4472c4 [3204]" strokecolor="#1f3763 [1604]" strokeweight="2.25pt">
+                  <v:roundrect id="Rectangle: Rounded Corners 32" o:spid="_x0000_s1036" style="position:absolute;width:24860;height:4476;visibility:visible;mso-wrap-style:square;v-text-anchor:middle" arcsize="10923f" o:gfxdata="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" fillcolor="#4472c4 [3204]" strokecolor="#1f3763 [1604]" strokeweight="2.25pt">
                     <v:stroke joinstyle="miter"/>
                   </v:roundrect>
-                  <v:roundrect id="Rectangle: Rounded Corners 33" o:spid="_x0000_s1030" style="position:absolute;left:1905;top:666;width:4381;height:3239;visibility:visible;mso-wrap-style:square;v-text-anchor:middle" arcsize="10923f" o:gfxdata="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" fillcolor="#c45911 [2405]" strokecolor="#1f3763 [1604]" strokeweight="2.25pt">
+                  <v:roundrect id="Rectangle: Rounded Corners 33" o:spid="_x0000_s1037" style="position:absolute;left:1905;top:666;width:4381;height:3239;visibility:visible;mso-wrap-style:square;v-text-anchor:middle" arcsize="10923f" o:gfxdata="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" fillcolor="#c45911 [2405]" strokecolor="#1f3763 [1604]" strokeweight="2.25pt">
                     <v:stroke joinstyle="miter"/>
                   </v:roundrect>
-                  <v:roundrect id="Rectangle: Rounded Corners 34" o:spid="_x0000_s1031" style="position:absolute;left:7905;top:1905;width:14288;height:1524;visibility:visible;mso-wrap-style:square;v-text-anchor:middle" arcsize="10923f" o:gfxdata="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" fillcolor="#1f3763 [1604]" strokecolor="#1f3763 [1604]" strokeweight="2.25pt">
+                  <v:roundrect id="Rectangle: Rounded Corners 34" o:spid="_x0000_s1038" style="position:absolute;left:7905;top:1905;width:14288;height:1524;visibility:visible;mso-wrap-style:square;v-text-anchor:middle" arcsize="10923f" o:gfxdata="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" fillcolor="#1f3763 [1604]" strokecolor="#1f3763 [1604]" strokeweight="2.25pt">
                     <v:stroke joinstyle="miter"/>
                   </v:roundrect>
                 </v:group>
-                <v:shapetype id="_x0000_t202" coordsize="21600,21600" o:spt="202" path="m,l,21600r21600,l21600,xe">
-                  <v:stroke joinstyle="miter"/>
-                  <v:path gradientshapeok="t" o:connecttype="rect"/>
-                </v:shapetype>
-                <v:shape id="Text Box 2" o:spid="_x0000_s1032" type="#_x0000_t202" style="position:absolute;left:666;top:24003;width:23337;height:4457;visibility:visible;mso-wrap-style:square;v-text-anchor:top" o:gfxdata="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" stroked="f">
+                <v:shape id="Text Box 2" o:spid="_x0000_s1039" type="#_x0000_t202" style="position:absolute;left:666;top:24003;width:23337;height:4457;visibility:visible;mso-wrap-style:square;v-text-anchor:top" o:gfxdata="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" stroked="f">
                   <v:textbox style="mso-fit-shape-to-text:t">
                     <w:txbxContent>
                       <w:p>
                         <w:pPr>
                           <w:jc w:val="center"/>
                           <w:rPr>
-                            <w:rFonts w:ascii="Aharoni" w:hAnsi="Aharoni" w:cs="Aharoni" w:hint="cs"/>
+                            <w:rFonts w:ascii="Aharoni" w:hAnsi="Aharoni" w:cs="Aharoni"/>
                             <w:color w:val="3B3838" w:themeColor="background2" w:themeShade="40"/>
                             <w:sz w:val="36"/>
                             <w:szCs w:val="36"/>
@@ -326,7 +638,7 @@
         <mc:AlternateContent>
           <mc:Choice Requires="wpg">
             <w:drawing>
-              <wp:anchor distT="0" distB="0" distL="114300" distR="114300" simplePos="0" relativeHeight="251670528" behindDoc="0" locked="0" layoutInCell="1" allowOverlap="1" wp14:anchorId="452E64C0" wp14:editId="3AC356A7">
+              <wp:anchor distT="0" distB="0" distL="114300" distR="114300" simplePos="0" relativeHeight="251670528" behindDoc="0" locked="0" layoutInCell="1" allowOverlap="1" wp14:anchorId="452E64C0" wp14:editId="590E506A">
                 <wp:simplePos x="0" y="0"/>
                 <wp:positionH relativeFrom="margin">
                   <wp:align>left</wp:align>
@@ -554,7 +866,7 @@
                               <w:pPr>
                                 <w:jc w:val="center"/>
                                 <w:rPr>
-                                  <w:rFonts w:ascii="Aharoni" w:hAnsi="Aharoni" w:cs="Aharoni" w:hint="cs"/>
+                                  <w:rFonts w:ascii="Aharoni" w:hAnsi="Aharoni" w:cs="Aharoni"/>
                                   <w:color w:val="3B3838" w:themeColor="background2" w:themeShade="40"/>
                                   <w:sz w:val="36"/>
                                   <w:szCs w:val="36"/>
@@ -584,29 +896,29 @@
           </mc:Choice>
           <mc:Fallback>
             <w:pict>
-              <v:group w14:anchorId="452E64C0" id="Group 21" o:spid="_x0000_s1033" style="position:absolute;margin-left:0;margin-top:242.25pt;width:196.5pt;height:224.1pt;z-index:251670528;mso-position-horizontal:left;mso-position-horizontal-relative:margin" coordsize="24955,28460" o:gfxdata="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">
-                <v:group id="Group 22" o:spid="_x0000_s1034" style="position:absolute;width:24955;height:22860" coordsize="24860,23431" o:gfxdata="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">
-                  <v:roundrect id="Rectangle: Rounded Corners 23" o:spid="_x0000_s1035" style="position:absolute;width:24860;height:23431;visibility:visible;mso-wrap-style:square;v-text-anchor:middle" arcsize="2664f" o:gfxdata="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" fillcolor="#c5e0b3 [1305]" strokecolor="#1f3763 [1604]" strokeweight="2.25pt">
+              <v:group w14:anchorId="452E64C0" id="Group 21" o:spid="_x0000_s1040" style="position:absolute;margin-left:0;margin-top:242.25pt;width:196.5pt;height:224.1pt;z-index:251670528;mso-position-horizontal:left;mso-position-horizontal-relative:margin" coordsize="24955,28460" o:gfxdata="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">
+                <v:group id="Group 22" o:spid="_x0000_s1041" style="position:absolute;width:24955;height:22860" coordsize="24860,23431" o:gfxdata="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">
+                  <v:roundrect id="Rectangle: Rounded Corners 23" o:spid="_x0000_s1042" style="position:absolute;width:24860;height:23431;visibility:visible;mso-wrap-style:square;v-text-anchor:middle" arcsize="2664f" o:gfxdata="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" fillcolor="#c5e0b3 [1305]" strokecolor="#1f3763 [1604]" strokeweight="2.25pt">
                     <v:stroke joinstyle="miter"/>
                   </v:roundrect>
-                  <v:roundrect id="Rectangle: Rounded Corners 24" o:spid="_x0000_s1036" style="position:absolute;width:24860;height:4476;visibility:visible;mso-wrap-style:square;v-text-anchor:middle" arcsize="10923f" o:gfxdata="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" fillcolor="#4472c4 [3204]" strokecolor="#1f3763 [1604]" strokeweight="2.25pt">
+                  <v:roundrect id="Rectangle: Rounded Corners 24" o:spid="_x0000_s1043" style="position:absolute;width:24860;height:4476;visibility:visible;mso-wrap-style:square;v-text-anchor:middle" arcsize="10923f" o:gfxdata="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" fillcolor="#4472c4 [3204]" strokecolor="#1f3763 [1604]" strokeweight="2.25pt">
                     <v:stroke joinstyle="miter"/>
                   </v:roundrect>
-                  <v:roundrect id="Rectangle: Rounded Corners 25" o:spid="_x0000_s1037" style="position:absolute;left:1905;top:666;width:4381;height:3239;visibility:visible;mso-wrap-style:square;v-text-anchor:middle" arcsize="10923f" o:gfxdata="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" fillcolor="#c45911 [2405]" strokecolor="#1f3763 [1604]" strokeweight="2.25pt">
+                  <v:roundrect id="Rectangle: Rounded Corners 25" o:spid="_x0000_s1044" style="position:absolute;left:1905;top:666;width:4381;height:3239;visibility:visible;mso-wrap-style:square;v-text-anchor:middle" arcsize="10923f" o:gfxdata="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" fillcolor="#c45911 [2405]" strokecolor="#1f3763 [1604]" strokeweight="2.25pt">
                     <v:stroke joinstyle="miter"/>
                   </v:roundrect>
-                  <v:roundrect id="Rectangle: Rounded Corners 26" o:spid="_x0000_s1038" style="position:absolute;left:7905;top:1905;width:14288;height:1524;visibility:visible;mso-wrap-style:square;v-text-anchor:middle" arcsize="10923f" o:gfxdata="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" fillcolor="#1f3763 [1604]" strokecolor="#1f3763 [1604]" strokeweight="2.25pt">
+                  <v:roundrect id="Rectangle: Rounded Corners 26" o:spid="_x0000_s1045" style="position:absolute;left:7905;top:1905;width:14288;height:1524;visibility:visible;mso-wrap-style:square;v-text-anchor:middle" arcsize="10923f" o:gfxdata="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" fillcolor="#1f3763 [1604]" strokecolor="#1f3763 [1604]" strokeweight="2.25pt">
                     <v:stroke joinstyle="miter"/>
                   </v:roundrect>
                 </v:group>
-                <v:shape id="Text Box 2" o:spid="_x0000_s1039" type="#_x0000_t202" style="position:absolute;left:666;top:23996;width:23343;height:4464;visibility:visible;mso-wrap-style:square;v-text-anchor:top" o:gfxdata="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" stroked="f">
+                <v:shape id="Text Box 2" o:spid="_x0000_s1046" type="#_x0000_t202" style="position:absolute;left:666;top:23996;width:23343;height:4464;visibility:visible;mso-wrap-style:square;v-text-anchor:top" o:gfxdata="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" stroked="f">
                   <v:textbox style="mso-fit-shape-to-text:t">
                     <w:txbxContent>
                       <w:p>
                         <w:pPr>
                           <w:jc w:val="center"/>
                           <w:rPr>
-                            <w:rFonts w:ascii="Aharoni" w:hAnsi="Aharoni" w:cs="Aharoni" w:hint="cs"/>
+                            <w:rFonts w:ascii="Aharoni" w:hAnsi="Aharoni" w:cs="Aharoni"/>
                             <w:color w:val="3B3838" w:themeColor="background2" w:themeShade="40"/>
                             <w:sz w:val="36"/>
                             <w:szCs w:val="36"/>
@@ -638,7 +950,7 @@
         <mc:AlternateContent>
           <mc:Choice Requires="wpg">
             <w:drawing>
-              <wp:anchor distT="0" distB="0" distL="114300" distR="114300" simplePos="0" relativeHeight="251668480" behindDoc="0" locked="0" layoutInCell="1" allowOverlap="1" wp14:anchorId="7836DE3C" wp14:editId="72E00B3F">
+              <wp:anchor distT="0" distB="0" distL="114300" distR="114300" simplePos="0" relativeHeight="251668480" behindDoc="0" locked="0" layoutInCell="1" allowOverlap="1" wp14:anchorId="7836DE3C" wp14:editId="152FD065">
                 <wp:simplePos x="0" y="0"/>
                 <wp:positionH relativeFrom="column">
                   <wp:posOffset>6562725</wp:posOffset>
@@ -866,7 +1178,7 @@
                               <w:pPr>
                                 <w:jc w:val="center"/>
                                 <w:rPr>
-                                  <w:rFonts w:ascii="Aharoni" w:hAnsi="Aharoni" w:cs="Aharoni" w:hint="cs"/>
+                                  <w:rFonts w:ascii="Aharoni" w:hAnsi="Aharoni" w:cs="Aharoni"/>
                                   <w:color w:val="3B3838" w:themeColor="background2" w:themeShade="40"/>
                                   <w:sz w:val="36"/>
                                   <w:szCs w:val="36"/>
@@ -896,29 +1208,29 @@
           </mc:Choice>
           <mc:Fallback>
             <w:pict>
-              <v:group w14:anchorId="7836DE3C" id="Group 14" o:spid="_x0000_s1040" style="position:absolute;margin-left:516.75pt;margin-top:2.25pt;width:196.5pt;height:224.1pt;z-index:251668480" coordsize="24955,28460" o:gfxdata="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">
-                <v:group id="Group 15" o:spid="_x0000_s1041" style="position:absolute;width:24955;height:22860" coordsize="24860,23431" o:gfxdata="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">
-                  <v:roundrect id="Rectangle: Rounded Corners 16" o:spid="_x0000_s1042" style="position:absolute;width:24860;height:23431;visibility:visible;mso-wrap-style:square;v-text-anchor:middle" arcsize="2664f" o:gfxdata="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" fillcolor="#c5e0b3 [1305]" strokecolor="#1f3763 [1604]" strokeweight="2.25pt">
+              <v:group w14:anchorId="7836DE3C" id="Group 14" o:spid="_x0000_s1047" style="position:absolute;margin-left:516.75pt;margin-top:2.25pt;width:196.5pt;height:224.1pt;z-index:251668480" coordsize="24955,28460" o:gfxdata="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">
+                <v:group id="Group 15" o:spid="_x0000_s1048" style="position:absolute;width:24955;height:22860" coordsize="24860,23431" o:gfxdata="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">
+                  <v:roundrect id="Rectangle: Rounded Corners 16" o:spid="_x0000_s1049" style="position:absolute;width:24860;height:23431;visibility:visible;mso-wrap-style:square;v-text-anchor:middle" arcsize="2664f" o:gfxdata="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" fillcolor="#c5e0b3 [1305]" strokecolor="#1f3763 [1604]" strokeweight="2.25pt">
                     <v:stroke joinstyle="miter"/>
                   </v:roundrect>
-                  <v:roundrect id="Rectangle: Rounded Corners 17" o:spid="_x0000_s1043" style="position:absolute;width:24860;height:4476;visibility:visible;mso-wrap-style:square;v-text-anchor:middle" arcsize="10923f" o:gfxdata="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" fillcolor="#4472c4 [3204]" strokecolor="#1f3763 [1604]" strokeweight="2.25pt">
+                  <v:roundrect id="Rectangle: Rounded Corners 17" o:spid="_x0000_s1050" style="position:absolute;width:24860;height:4476;visibility:visible;mso-wrap-style:square;v-text-anchor:middle" arcsize="10923f" o:gfxdata="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" fillcolor="#4472c4 [3204]" strokecolor="#1f3763 [1604]" strokeweight="2.25pt">
                     <v:stroke joinstyle="miter"/>
                   </v:roundrect>
-                  <v:roundrect id="Rectangle: Rounded Corners 18" o:spid="_x0000_s1044" style="position:absolute;left:1905;top:666;width:4381;height:3239;visibility:visible;mso-wrap-style:square;v-text-anchor:middle" arcsize="10923f" o:gfxdata="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" fillcolor="#c45911 [2405]" strokecolor="#1f3763 [1604]" strokeweight="2.25pt">
+                  <v:roundrect id="Rectangle: Rounded Corners 18" o:spid="_x0000_s1051" style="position:absolute;left:1905;top:666;width:4381;height:3239;visibility:visible;mso-wrap-style:square;v-text-anchor:middle" arcsize="10923f" o:gfxdata="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" fillcolor="#c45911 [2405]" strokecolor="#1f3763 [1604]" strokeweight="2.25pt">
                     <v:stroke joinstyle="miter"/>
                   </v:roundrect>
-                  <v:roundrect id="Rectangle: Rounded Corners 19" o:spid="_x0000_s1045" style="position:absolute;left:7905;top:1905;width:14288;height:1524;visibility:visible;mso-wrap-style:square;v-text-anchor:middle" arcsize="10923f" o:gfxdata="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" fillcolor="#1f3763 [1604]" strokecolor="#1f3763 [1604]" strokeweight="2.25pt">
+                  <v:roundrect id="Rectangle: Rounded Corners 19" o:spid="_x0000_s1052" style="position:absolute;left:7905;top:1905;width:14288;height:1524;visibility:visible;mso-wrap-style:square;v-text-anchor:middle" arcsize="10923f" o:gfxdata="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" fillcolor="#1f3763 [1604]" strokecolor="#1f3763 [1604]" strokeweight="2.25pt">
                     <v:stroke joinstyle="miter"/>
                   </v:roundrect>
                 </v:group>
-                <v:shape id="Text Box 2" o:spid="_x0000_s1046" type="#_x0000_t202" style="position:absolute;left:666;top:24003;width:23337;height:4457;visibility:visible;mso-wrap-style:square;v-text-anchor:top" o:gfxdata="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" stroked="f">
+                <v:shape id="Text Box 2" o:spid="_x0000_s1053" type="#_x0000_t202" style="position:absolute;left:666;top:24003;width:23337;height:4457;visibility:visible;mso-wrap-style:square;v-text-anchor:top" o:gfxdata="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" stroked="f">
                   <v:textbox style="mso-fit-shape-to-text:t">
                     <w:txbxContent>
                       <w:p>
                         <w:pPr>
                           <w:jc w:val="center"/>
                           <w:rPr>
-                            <w:rFonts w:ascii="Aharoni" w:hAnsi="Aharoni" w:cs="Aharoni" w:hint="cs"/>
+                            <w:rFonts w:ascii="Aharoni" w:hAnsi="Aharoni" w:cs="Aharoni"/>
                             <w:color w:val="3B3838" w:themeColor="background2" w:themeShade="40"/>
                             <w:sz w:val="36"/>
                             <w:szCs w:val="36"/>
@@ -949,319 +1261,7 @@
         <mc:AlternateContent>
           <mc:Choice Requires="wpg">
             <w:drawing>
-              <wp:anchor distT="0" distB="0" distL="114300" distR="114300" simplePos="0" relativeHeight="251664384" behindDoc="0" locked="0" layoutInCell="1" allowOverlap="1" wp14:anchorId="4650AED1" wp14:editId="22EBCEAF">
-                <wp:simplePos x="0" y="0"/>
-                <wp:positionH relativeFrom="margin">
-                  <wp:align>left</wp:align>
-                </wp:positionH>
-                <wp:positionV relativeFrom="paragraph">
-                  <wp:posOffset>19050</wp:posOffset>
-                </wp:positionV>
-                <wp:extent cx="2495550" cy="2846070"/>
-                <wp:effectExtent l="19050" t="19050" r="19050" b="0"/>
-                <wp:wrapNone/>
-                <wp:docPr id="6" name="Group 6"/>
-                <wp:cNvGraphicFramePr/>
-                <a:graphic xmlns:a="http://schemas.openxmlformats.org/drawingml/2006/main">
-                  <a:graphicData uri="http://schemas.microsoft.com/office/word/2010/wordprocessingGroup">
-                    <wpg:wgp>
-                      <wpg:cNvGrpSpPr/>
-                      <wpg:grpSpPr>
-                        <a:xfrm>
-                          <a:off x="0" y="0"/>
-                          <a:ext cx="2495550" cy="2846070"/>
-                          <a:chOff x="0" y="0"/>
-                          <a:chExt cx="2495550" cy="2846070"/>
-                        </a:xfrm>
-                      </wpg:grpSpPr>
-                      <wpg:grpSp>
-                        <wpg:cNvPr id="5" name="Group 5"/>
-                        <wpg:cNvGrpSpPr/>
-                        <wpg:grpSpPr>
-                          <a:xfrm>
-                            <a:off x="0" y="0"/>
-                            <a:ext cx="2495550" cy="2286000"/>
-                            <a:chOff x="0" y="0"/>
-                            <a:chExt cx="2486025" cy="2343150"/>
-                          </a:xfrm>
-                        </wpg:grpSpPr>
-                        <wps:wsp>
-                          <wps:cNvPr id="1" name="Rectangle: Rounded Corners 1"/>
-                          <wps:cNvSpPr/>
-                          <wps:spPr>
-                            <a:xfrm>
-                              <a:off x="0" y="0"/>
-                              <a:ext cx="2486025" cy="2343150"/>
-                            </a:xfrm>
-                            <a:prstGeom prst="roundRect">
-                              <a:avLst>
-                                <a:gd name="adj" fmla="val 4065"/>
-                              </a:avLst>
-                            </a:prstGeom>
-                            <a:solidFill>
-                              <a:schemeClr val="accent6">
-                                <a:lumMod val="40000"/>
-                                <a:lumOff val="60000"/>
-                              </a:schemeClr>
-                            </a:solidFill>
-                            <a:ln w="28575"/>
-                          </wps:spPr>
-                          <wps:style>
-                            <a:lnRef idx="2">
-                              <a:schemeClr val="accent1">
-                                <a:shade val="50000"/>
-                              </a:schemeClr>
-                            </a:lnRef>
-                            <a:fillRef idx="1">
-                              <a:schemeClr val="accent1"/>
-                            </a:fillRef>
-                            <a:effectRef idx="0">
-                              <a:schemeClr val="accent1"/>
-                            </a:effectRef>
-                            <a:fontRef idx="minor">
-                              <a:schemeClr val="lt1"/>
-                            </a:fontRef>
-                          </wps:style>
-                          <wps:bodyPr rot="0" spcFirstLastPara="0" vertOverflow="overflow" horzOverflow="overflow" vert="horz" wrap="square" lIns="91440" tIns="45720" rIns="91440" bIns="45720" numCol="1" spcCol="0" rtlCol="0" fromWordArt="0" anchor="ctr" anchorCtr="0" forceAA="0" compatLnSpc="1">
-                            <a:prstTxWarp prst="textNoShape">
-                              <a:avLst/>
-                            </a:prstTxWarp>
-                            <a:noAutofit/>
-                          </wps:bodyPr>
-                        </wps:wsp>
-                        <wps:wsp>
-                          <wps:cNvPr id="2" name="Rectangle: Rounded Corners 2"/>
-                          <wps:cNvSpPr/>
-                          <wps:spPr>
-                            <a:xfrm>
-                              <a:off x="0" y="0"/>
-                              <a:ext cx="2486025" cy="447675"/>
-                            </a:xfrm>
-                            <a:prstGeom prst="roundRect">
-                              <a:avLst/>
-                            </a:prstGeom>
-                            <a:ln w="28575"/>
-                          </wps:spPr>
-                          <wps:style>
-                            <a:lnRef idx="2">
-                              <a:schemeClr val="accent1">
-                                <a:shade val="50000"/>
-                              </a:schemeClr>
-                            </a:lnRef>
-                            <a:fillRef idx="1">
-                              <a:schemeClr val="accent1"/>
-                            </a:fillRef>
-                            <a:effectRef idx="0">
-                              <a:schemeClr val="accent1"/>
-                            </a:effectRef>
-                            <a:fontRef idx="minor">
-                              <a:schemeClr val="lt1"/>
-                            </a:fontRef>
-                          </wps:style>
-                          <wps:bodyPr rot="0" spcFirstLastPara="0" vertOverflow="overflow" horzOverflow="overflow" vert="horz" wrap="square" lIns="91440" tIns="45720" rIns="91440" bIns="45720" numCol="1" spcCol="0" rtlCol="0" fromWordArt="0" anchor="ctr" anchorCtr="0" forceAA="0" compatLnSpc="1">
-                            <a:prstTxWarp prst="textNoShape">
-                              <a:avLst/>
-                            </a:prstTxWarp>
-                            <a:noAutofit/>
-                          </wps:bodyPr>
-                        </wps:wsp>
-                        <wps:wsp>
-                          <wps:cNvPr id="3" name="Rectangle: Rounded Corners 3"/>
-                          <wps:cNvSpPr/>
-                          <wps:spPr>
-                            <a:xfrm>
-                              <a:off x="190500" y="66675"/>
-                              <a:ext cx="438150" cy="323850"/>
-                            </a:xfrm>
-                            <a:prstGeom prst="roundRect">
-                              <a:avLst/>
-                            </a:prstGeom>
-                            <a:solidFill>
-                              <a:schemeClr val="accent2">
-                                <a:lumMod val="75000"/>
-                              </a:schemeClr>
-                            </a:solidFill>
-                            <a:ln w="28575"/>
-                          </wps:spPr>
-                          <wps:style>
-                            <a:lnRef idx="2">
-                              <a:schemeClr val="accent1">
-                                <a:shade val="50000"/>
-                              </a:schemeClr>
-                            </a:lnRef>
-                            <a:fillRef idx="1">
-                              <a:schemeClr val="accent1"/>
-                            </a:fillRef>
-                            <a:effectRef idx="0">
-                              <a:schemeClr val="accent1"/>
-                            </a:effectRef>
-                            <a:fontRef idx="minor">
-                              <a:schemeClr val="lt1"/>
-                            </a:fontRef>
-                          </wps:style>
-                          <wps:bodyPr rot="0" spcFirstLastPara="0" vertOverflow="overflow" horzOverflow="overflow" vert="horz" wrap="square" lIns="91440" tIns="45720" rIns="91440" bIns="45720" numCol="1" spcCol="0" rtlCol="0" fromWordArt="0" anchor="ctr" anchorCtr="0" forceAA="0" compatLnSpc="1">
-                            <a:prstTxWarp prst="textNoShape">
-                              <a:avLst/>
-                            </a:prstTxWarp>
-                            <a:noAutofit/>
-                          </wps:bodyPr>
-                        </wps:wsp>
-                        <wps:wsp>
-                          <wps:cNvPr id="4" name="Rectangle: Rounded Corners 4"/>
-                          <wps:cNvSpPr/>
-                          <wps:spPr>
-                            <a:xfrm>
-                              <a:off x="790575" y="190500"/>
-                              <a:ext cx="1428750" cy="152400"/>
-                            </a:xfrm>
-                            <a:prstGeom prst="roundRect">
-                              <a:avLst/>
-                            </a:prstGeom>
-                            <a:solidFill>
-                              <a:schemeClr val="accent1">
-                                <a:lumMod val="50000"/>
-                              </a:schemeClr>
-                            </a:solidFill>
-                            <a:ln w="28575"/>
-                          </wps:spPr>
-                          <wps:style>
-                            <a:lnRef idx="2">
-                              <a:schemeClr val="accent1">
-                                <a:shade val="50000"/>
-                              </a:schemeClr>
-                            </a:lnRef>
-                            <a:fillRef idx="1">
-                              <a:schemeClr val="accent1"/>
-                            </a:fillRef>
-                            <a:effectRef idx="0">
-                              <a:schemeClr val="accent1"/>
-                            </a:effectRef>
-                            <a:fontRef idx="minor">
-                              <a:schemeClr val="lt1"/>
-                            </a:fontRef>
-                          </wps:style>
-                          <wps:bodyPr rot="0" spcFirstLastPara="0" vertOverflow="overflow" horzOverflow="overflow" vert="horz" wrap="square" lIns="91440" tIns="45720" rIns="91440" bIns="45720" numCol="1" spcCol="0" rtlCol="0" fromWordArt="0" anchor="ctr" anchorCtr="0" forceAA="0" compatLnSpc="1">
-                            <a:prstTxWarp prst="textNoShape">
-                              <a:avLst/>
-                            </a:prstTxWarp>
-                            <a:noAutofit/>
-                          </wps:bodyPr>
-                        </wps:wsp>
-                      </wpg:grpSp>
-                      <wps:wsp>
-                        <wps:cNvPr id="217" name="Text Box 2"/>
-                        <wps:cNvSpPr txBox="1">
-                          <a:spLocks noChangeArrowheads="1"/>
-                        </wps:cNvSpPr>
-                        <wps:spPr bwMode="auto">
-                          <a:xfrm>
-                            <a:off x="66675" y="2400300"/>
-                            <a:ext cx="2333625" cy="445770"/>
-                          </a:xfrm>
-                          <a:prstGeom prst="rect">
-                            <a:avLst/>
-                          </a:prstGeom>
-                          <a:solidFill>
-                            <a:srgbClr val="FFFFFF"/>
-                          </a:solidFill>
-                          <a:ln w="9525">
-                            <a:noFill/>
-                            <a:miter lim="800000"/>
-                            <a:headEnd/>
-                            <a:tailEnd/>
-                          </a:ln>
-                        </wps:spPr>
-                        <wps:txbx>
-                          <w:txbxContent>
-                            <w:p>
-                              <w:pPr>
-                                <w:jc w:val="center"/>
-                                <w:rPr>
-                                  <w:rFonts w:ascii="Aharoni" w:hAnsi="Aharoni" w:cs="Aharoni" w:hint="cs"/>
-                                  <w:color w:val="3B3838" w:themeColor="background2" w:themeShade="40"/>
-                                  <w:sz w:val="36"/>
-                                  <w:szCs w:val="36"/>
-                                </w:rPr>
-                              </w:pPr>
-                              <w:r>
-                                <w:rPr>
-                                  <w:rFonts w:ascii="Aharoni" w:hAnsi="Aharoni" w:cs="Aharoni" w:hint="cs"/>
-                                  <w:color w:val="3B3838" w:themeColor="background2" w:themeShade="40"/>
-                                  <w:sz w:val="36"/>
-                                  <w:szCs w:val="36"/>
-                                </w:rPr>
-                                <w:t>Home Page</w:t>
-                              </w:r>
-                            </w:p>
-                          </w:txbxContent>
-                        </wps:txbx>
-                        <wps:bodyPr rot="0" vert="horz" wrap="square" lIns="91440" tIns="45720" rIns="91440" bIns="45720" anchor="t" anchorCtr="0">
-                          <a:spAutoFit/>
-                        </wps:bodyPr>
-                      </wps:wsp>
-                    </wpg:wgp>
-                  </a:graphicData>
-                </a:graphic>
-              </wp:anchor>
-            </w:drawing>
-          </mc:Choice>
-          <mc:Fallback>
-            <w:pict>
-              <v:group w14:anchorId="4650AED1" id="Group 6" o:spid="_x0000_s1047" style="position:absolute;margin-left:0;margin-top:1.5pt;width:196.5pt;height:224.1pt;z-index:251664384;mso-position-horizontal:left;mso-position-horizontal-relative:margin" coordsize="24955,28460" o:gfxdata="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">
-                <v:group id="Group 5" o:spid="_x0000_s1048" style="position:absolute;width:24955;height:22860" coordsize="24860,23431" o:gfxdata="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">
-                  <v:roundrect id="Rectangle: Rounded Corners 1" o:spid="_x0000_s1049" style="position:absolute;width:24860;height:23431;visibility:visible;mso-wrap-style:square;v-text-anchor:middle" arcsize="2664f" o:gfxdata="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" fillcolor="#c5e0b3 [1305]" strokecolor="#1f3763 [1604]" strokeweight="2.25pt">
-                    <v:stroke joinstyle="miter"/>
-                  </v:roundrect>
-                  <v:roundrect id="Rectangle: Rounded Corners 2" o:spid="_x0000_s1050" style="position:absolute;width:24860;height:4476;visibility:visible;mso-wrap-style:square;v-text-anchor:middle" arcsize="10923f" o:gfxdata="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" fillcolor="#4472c4 [3204]" strokecolor="#1f3763 [1604]" strokeweight="2.25pt">
-                    <v:stroke joinstyle="miter"/>
-                  </v:roundrect>
-                  <v:roundrect id="Rectangle: Rounded Corners 3" o:spid="_x0000_s1051" style="position:absolute;left:1905;top:666;width:4381;height:3239;visibility:visible;mso-wrap-style:square;v-text-anchor:middle" arcsize="10923f" o:gfxdata="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" fillcolor="#c45911 [2405]" strokecolor="#1f3763 [1604]" strokeweight="2.25pt">
-                    <v:stroke joinstyle="miter"/>
-                  </v:roundrect>
-                  <v:roundrect id="Rectangle: Rounded Corners 4" o:spid="_x0000_s1052" style="position:absolute;left:7905;top:1905;width:14288;height:1524;visibility:visible;mso-wrap-style:square;v-text-anchor:middle" arcsize="10923f" o:gfxdata="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" fillcolor="#1f3763 [1604]" strokecolor="#1f3763 [1604]" strokeweight="2.25pt">
-                    <v:stroke joinstyle="miter"/>
-                  </v:roundrect>
-                </v:group>
-                <v:shape id="Text Box 2" o:spid="_x0000_s1053" type="#_x0000_t202" style="position:absolute;left:666;top:24003;width:23337;height:4457;visibility:visible;mso-wrap-style:square;v-text-anchor:top" o:gfxdata="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" stroked="f">
-                  <v:textbox style="mso-fit-shape-to-text:t">
-                    <w:txbxContent>
-                      <w:p>
-                        <w:pPr>
-                          <w:jc w:val="center"/>
-                          <w:rPr>
-                            <w:rFonts w:ascii="Aharoni" w:hAnsi="Aharoni" w:cs="Aharoni" w:hint="cs"/>
-                            <w:color w:val="3B3838" w:themeColor="background2" w:themeShade="40"/>
-                            <w:sz w:val="36"/>
-                            <w:szCs w:val="36"/>
-                          </w:rPr>
-                        </w:pPr>
-                        <w:r>
-                          <w:rPr>
-                            <w:rFonts w:ascii="Aharoni" w:hAnsi="Aharoni" w:cs="Aharoni" w:hint="cs"/>
-                            <w:color w:val="3B3838" w:themeColor="background2" w:themeShade="40"/>
-                            <w:sz w:val="36"/>
-                            <w:szCs w:val="36"/>
-                          </w:rPr>
-                          <w:t>Home Page</w:t>
-                        </w:r>
-                      </w:p>
-                    </w:txbxContent>
-                  </v:textbox>
-                </v:shape>
-                <w10:wrap anchorx="margin"/>
-              </v:group>
-            </w:pict>
-          </mc:Fallback>
-        </mc:AlternateContent>
-      </w:r>
-      <w:r>
-        <w:rPr>
-          <w:noProof/>
-        </w:rPr>
-        <mc:AlternateContent>
-          <mc:Choice Requires="wpg">
-            <w:drawing>
-              <wp:anchor distT="0" distB="0" distL="114300" distR="114300" simplePos="0" relativeHeight="251666432" behindDoc="0" locked="0" layoutInCell="1" allowOverlap="1" wp14:anchorId="3B90399E" wp14:editId="0999F74F">
+              <wp:anchor distT="0" distB="0" distL="114300" distR="114300" simplePos="0" relativeHeight="251666432" behindDoc="0" locked="0" layoutInCell="1" allowOverlap="1" wp14:anchorId="3B90399E" wp14:editId="665A7D05">
                 <wp:simplePos x="0" y="0"/>
                 <wp:positionH relativeFrom="margin">
                   <wp:align>center</wp:align>
@@ -1489,7 +1489,7 @@
                               <w:pPr>
                                 <w:jc w:val="center"/>
                                 <w:rPr>
-                                  <w:rFonts w:ascii="Aharoni" w:hAnsi="Aharoni" w:cs="Aharoni" w:hint="cs"/>
+                                  <w:rFonts w:ascii="Aharoni" w:hAnsi="Aharoni" w:cs="Aharoni"/>
                                   <w:color w:val="3B3838" w:themeColor="background2" w:themeShade="40"/>
                                   <w:sz w:val="36"/>
                                   <w:szCs w:val="36"/>
@@ -1541,7 +1541,7 @@
                         <w:pPr>
                           <w:jc w:val="center"/>
                           <w:rPr>
-                            <w:rFonts w:ascii="Aharoni" w:hAnsi="Aharoni" w:cs="Aharoni" w:hint="cs"/>
+                            <w:rFonts w:ascii="Aharoni" w:hAnsi="Aharoni" w:cs="Aharoni"/>
                             <w:color w:val="3B3838" w:themeColor="background2" w:themeShade="40"/>
                             <w:sz w:val="36"/>
                             <w:szCs w:val="36"/>

</xml_diff>